<commit_message>
updated design document, project plan and others.
</commit_message>
<xml_diff>
--- a/Documents/C4/Design Document.docx
+++ b/Documents/C4/Design Document.docx
@@ -4,14 +4,19 @@
   <w:body>
     <w:p>
       <w:r>
-        <w:rPr>
-          <w:noProof/>
-        </w:rPr>
         <w:drawing>
-          <wp:inline distT="0" distB="0" distL="0" distR="0" wp14:anchorId="08A20979" wp14:editId="453FF490">
-            <wp:extent cx="3794760" cy="3261360"/>
-            <wp:effectExtent l="0" t="0" r="0" b="0"/>
-            <wp:docPr id="2058052252" name="Picture 1"/>
+          <wp:anchor distT="0" distB="0" distL="114300" distR="114300" simplePos="0" relativeHeight="251658240" behindDoc="0" locked="0" layoutInCell="1" allowOverlap="1" wp14:anchorId="12D9204B" wp14:editId="71443A12">
+            <wp:simplePos x="0" y="0"/>
+            <wp:positionH relativeFrom="column">
+              <wp:posOffset>464820</wp:posOffset>
+            </wp:positionH>
+            <wp:positionV relativeFrom="paragraph">
+              <wp:posOffset>-426720</wp:posOffset>
+            </wp:positionV>
+            <wp:extent cx="4732020" cy="4075934"/>
+            <wp:effectExtent l="0" t="0" r="0" b="1270"/>
+            <wp:wrapNone/>
+            <wp:docPr id="1650209342" name="Picture 1" descr="A diagram of a social media system&#10;&#10;Description automatically generated"/>
             <wp:cNvGraphicFramePr>
               <a:graphicFrameLocks xmlns:a="http://schemas.openxmlformats.org/drawingml/2006/main" noChangeAspect="1"/>
             </wp:cNvGraphicFramePr>
@@ -19,13 +24,210 @@
               <a:graphicData uri="http://schemas.openxmlformats.org/drawingml/2006/picture">
                 <pic:pic xmlns:pic="http://schemas.openxmlformats.org/drawingml/2006/picture">
                   <pic:nvPicPr>
-                    <pic:cNvPr id="0" name="Picture 1"/>
+                    <pic:cNvPr id="1650209342" name="Picture 1" descr="A diagram of a social media system&#10;&#10;Description automatically generated"/>
+                    <pic:cNvPicPr/>
+                  </pic:nvPicPr>
+                  <pic:blipFill>
+                    <a:blip r:embed="rId5">
+                      <a:extLst>
+                        <a:ext uri="{28A0092B-C50C-407E-A947-70E740481C1C}">
+                          <a14:useLocalDpi xmlns:a14="http://schemas.microsoft.com/office/drawing/2010/main" val="0"/>
+                        </a:ext>
+                      </a:extLst>
+                    </a:blip>
+                    <a:stretch>
+                      <a:fillRect/>
+                    </a:stretch>
+                  </pic:blipFill>
+                  <pic:spPr>
+                    <a:xfrm>
+                      <a:off x="0" y="0"/>
+                      <a:ext cx="4732020" cy="4075934"/>
+                    </a:xfrm>
+                    <a:prstGeom prst="rect">
+                      <a:avLst/>
+                    </a:prstGeom>
+                  </pic:spPr>
+                </pic:pic>
+              </a:graphicData>
+            </a:graphic>
+          </wp:anchor>
+        </w:drawing>
+      </w:r>
+    </w:p>
+    <w:p/>
+    <w:p/>
+    <w:p/>
+    <w:p/>
+    <w:p/>
+    <w:p/>
+    <w:p/>
+    <w:p/>
+    <w:p/>
+    <w:p/>
+    <w:p/>
+    <w:p>
+      <w:r>
+        <w:rPr>
+          <w:noProof/>
+        </w:rPr>
+        <w:lastRenderedPageBreak/>
+        <w:drawing>
+          <wp:anchor distT="0" distB="0" distL="114300" distR="114300" simplePos="0" relativeHeight="251661312" behindDoc="0" locked="0" layoutInCell="1" allowOverlap="1" wp14:anchorId="6EC96F42" wp14:editId="332526B5">
+            <wp:simplePos x="0" y="0"/>
+            <wp:positionH relativeFrom="column">
+              <wp:posOffset>967740</wp:posOffset>
+            </wp:positionH>
+            <wp:positionV relativeFrom="paragraph">
+              <wp:posOffset>0</wp:posOffset>
+            </wp:positionV>
+            <wp:extent cx="3820605" cy="9382125"/>
+            <wp:effectExtent l="0" t="0" r="8890" b="0"/>
+            <wp:wrapTopAndBottom/>
+            <wp:docPr id="419951748" name="Picture 1" descr="A diagram of a company&#10;&#10;Description automatically generated"/>
+            <wp:cNvGraphicFramePr>
+              <a:graphicFrameLocks xmlns:a="http://schemas.openxmlformats.org/drawingml/2006/main" noChangeAspect="1"/>
+            </wp:cNvGraphicFramePr>
+            <a:graphic xmlns:a="http://schemas.openxmlformats.org/drawingml/2006/main">
+              <a:graphicData uri="http://schemas.openxmlformats.org/drawingml/2006/picture">
+                <pic:pic xmlns:pic="http://schemas.openxmlformats.org/drawingml/2006/picture">
+                  <pic:nvPicPr>
+                    <pic:cNvPr id="419951748" name="Picture 1" descr="A diagram of a company&#10;&#10;Description automatically generated"/>
+                    <pic:cNvPicPr/>
+                  </pic:nvPicPr>
+                  <pic:blipFill>
+                    <a:blip r:embed="rId6">
+                      <a:extLst>
+                        <a:ext uri="{28A0092B-C50C-407E-A947-70E740481C1C}">
+                          <a14:useLocalDpi xmlns:a14="http://schemas.microsoft.com/office/drawing/2010/main" val="0"/>
+                        </a:ext>
+                      </a:extLst>
+                    </a:blip>
+                    <a:stretch>
+                      <a:fillRect/>
+                    </a:stretch>
+                  </pic:blipFill>
+                  <pic:spPr>
+                    <a:xfrm>
+                      <a:off x="0" y="0"/>
+                      <a:ext cx="3820605" cy="9382125"/>
+                    </a:xfrm>
+                    <a:prstGeom prst="rect">
+                      <a:avLst/>
+                    </a:prstGeom>
+                  </pic:spPr>
+                </pic:pic>
+              </a:graphicData>
+            </a:graphic>
+          </wp:anchor>
+        </w:drawing>
+      </w:r>
+    </w:p>
+    <w:p>
+      <w:r>
+        <w:lastRenderedPageBreak/>
+        <w:drawing>
+          <wp:anchor distT="0" distB="0" distL="114300" distR="114300" simplePos="0" relativeHeight="251663360" behindDoc="0" locked="0" layoutInCell="1" allowOverlap="1" wp14:anchorId="6C22B6CB" wp14:editId="371DEC53">
+            <wp:simplePos x="0" y="0"/>
+            <wp:positionH relativeFrom="column">
+              <wp:posOffset>-760730</wp:posOffset>
+            </wp:positionH>
+            <wp:positionV relativeFrom="paragraph">
+              <wp:posOffset>106680</wp:posOffset>
+            </wp:positionV>
+            <wp:extent cx="7086740" cy="5143500"/>
+            <wp:effectExtent l="0" t="0" r="0" b="0"/>
+            <wp:wrapTopAndBottom/>
+            <wp:docPr id="478770681" name="Picture 1" descr="A diagram of a server&#10;&#10;Description automatically generated"/>
+            <wp:cNvGraphicFramePr>
+              <a:graphicFrameLocks xmlns:a="http://schemas.openxmlformats.org/drawingml/2006/main" noChangeAspect="1"/>
+            </wp:cNvGraphicFramePr>
+            <a:graphic xmlns:a="http://schemas.openxmlformats.org/drawingml/2006/main">
+              <a:graphicData uri="http://schemas.openxmlformats.org/drawingml/2006/picture">
+                <pic:pic xmlns:pic="http://schemas.openxmlformats.org/drawingml/2006/picture">
+                  <pic:nvPicPr>
+                    <pic:cNvPr id="478770681" name="Picture 1" descr="A diagram of a server&#10;&#10;Description automatically generated"/>
+                    <pic:cNvPicPr/>
+                  </pic:nvPicPr>
+                  <pic:blipFill>
+                    <a:blip r:embed="rId7">
+                      <a:extLst>
+                        <a:ext uri="{28A0092B-C50C-407E-A947-70E740481C1C}">
+                          <a14:useLocalDpi xmlns:a14="http://schemas.microsoft.com/office/drawing/2010/main" val="0"/>
+                        </a:ext>
+                      </a:extLst>
+                    </a:blip>
+                    <a:stretch>
+                      <a:fillRect/>
+                    </a:stretch>
+                  </pic:blipFill>
+                  <pic:spPr>
+                    <a:xfrm>
+                      <a:off x="0" y="0"/>
+                      <a:ext cx="7086740" cy="5143500"/>
+                    </a:xfrm>
+                    <a:prstGeom prst="rect">
+                      <a:avLst/>
+                    </a:prstGeom>
+                  </pic:spPr>
+                </pic:pic>
+              </a:graphicData>
+            </a:graphic>
+            <wp14:sizeRelH relativeFrom="margin">
+              <wp14:pctWidth>0</wp14:pctWidth>
+            </wp14:sizeRelH>
+            <wp14:sizeRelV relativeFrom="margin">
+              <wp14:pctHeight>0</wp14:pctHeight>
+            </wp14:sizeRelV>
+          </wp:anchor>
+        </w:drawing>
+      </w:r>
+    </w:p>
+    <w:p/>
+    <w:p/>
+    <w:p/>
+    <w:p/>
+    <w:p/>
+    <w:p/>
+    <w:p/>
+    <w:p/>
+    <w:p/>
+    <w:p/>
+    <w:p/>
+    <w:p/>
+    <w:p>
+      <w:r>
+        <w:rPr>
+          <w:noProof/>
+        </w:rPr>
+        <w:lastRenderedPageBreak/>
+        <w:drawing>
+          <wp:anchor distT="0" distB="0" distL="114300" distR="114300" simplePos="0" relativeHeight="251664384" behindDoc="0" locked="0" layoutInCell="1" allowOverlap="1" wp14:anchorId="3EB20B42" wp14:editId="6B45B793">
+            <wp:simplePos x="0" y="0"/>
+            <wp:positionH relativeFrom="column">
+              <wp:posOffset>45720</wp:posOffset>
+            </wp:positionH>
+            <wp:positionV relativeFrom="paragraph">
+              <wp:posOffset>173355</wp:posOffset>
+            </wp:positionV>
+            <wp:extent cx="5438775" cy="8686800"/>
+            <wp:effectExtent l="0" t="0" r="9525" b="0"/>
+            <wp:wrapTopAndBottom/>
+            <wp:docPr id="280306907" name="Picture 2"/>
+            <wp:cNvGraphicFramePr>
+              <a:graphicFrameLocks xmlns:a="http://schemas.openxmlformats.org/drawingml/2006/main" noChangeAspect="1"/>
+            </wp:cNvGraphicFramePr>
+            <a:graphic xmlns:a="http://schemas.openxmlformats.org/drawingml/2006/main">
+              <a:graphicData uri="http://schemas.openxmlformats.org/drawingml/2006/picture">
+                <pic:pic xmlns:pic="http://schemas.openxmlformats.org/drawingml/2006/picture">
+                  <pic:nvPicPr>
+                    <pic:cNvPr id="0" name="Picture 3"/>
                     <pic:cNvPicPr>
                       <a:picLocks noChangeAspect="1" noChangeArrowheads="1"/>
                     </pic:cNvPicPr>
                   </pic:nvPicPr>
                   <pic:blipFill>
-                    <a:blip r:embed="rId4">
+                    <a:blip r:embed="rId8">
                       <a:extLst>
                         <a:ext uri="{28A0092B-C50C-407E-A947-70E740481C1C}">
                           <a14:useLocalDpi xmlns:a14="http://schemas.microsoft.com/office/drawing/2010/main" val="0"/>
@@ -40,34 +242,20 @@
                   <pic:spPr bwMode="auto">
                     <a:xfrm>
                       <a:off x="0" y="0"/>
-                      <a:ext cx="3794760" cy="3261360"/>
+                      <a:ext cx="5438775" cy="8686800"/>
                     </a:xfrm>
                     <a:prstGeom prst="rect">
                       <a:avLst/>
                     </a:prstGeom>
                     <a:noFill/>
-                    <a:ln>
-                      <a:noFill/>
-                    </a:ln>
                   </pic:spPr>
                 </pic:pic>
               </a:graphicData>
             </a:graphic>
-          </wp:inline>
+          </wp:anchor>
         </w:drawing>
       </w:r>
     </w:p>
-    <w:p/>
-    <w:p/>
-    <w:p/>
-    <w:p/>
-    <w:p/>
-    <w:p/>
-    <w:p/>
-    <w:p/>
-    <w:p/>
-    <w:p/>
-    <w:p/>
     <w:p>
       <w:r>
         <w:rPr>
@@ -75,10 +263,18 @@
         </w:rPr>
         <w:lastRenderedPageBreak/>
         <w:drawing>
-          <wp:inline distT="0" distB="0" distL="0" distR="0" wp14:anchorId="3A0C91F5" wp14:editId="4A3E3A8D">
-            <wp:extent cx="5730240" cy="4107180"/>
-            <wp:effectExtent l="0" t="0" r="3810" b="7620"/>
-            <wp:docPr id="177132133" name="Picture 2" descr="A diagram of a social media network&#10;&#10;Description automatically generated"/>
+          <wp:anchor distT="0" distB="0" distL="114300" distR="114300" simplePos="0" relativeHeight="251662336" behindDoc="0" locked="0" layoutInCell="1" allowOverlap="1" wp14:anchorId="202C7909" wp14:editId="57428314">
+            <wp:simplePos x="0" y="0"/>
+            <wp:positionH relativeFrom="column">
+              <wp:posOffset>2011045</wp:posOffset>
+            </wp:positionH>
+            <wp:positionV relativeFrom="paragraph">
+              <wp:posOffset>0</wp:posOffset>
+            </wp:positionV>
+            <wp:extent cx="1808696" cy="9460156"/>
+            <wp:effectExtent l="0" t="0" r="1270" b="8255"/>
+            <wp:wrapTopAndBottom/>
+            <wp:docPr id="255453578" name="Picture 1" descr="A blue rectangular object with black text&#10;&#10;Description automatically generated"/>
             <wp:cNvGraphicFramePr>
               <a:graphicFrameLocks xmlns:a="http://schemas.openxmlformats.org/drawingml/2006/main" noChangeAspect="1"/>
             </wp:cNvGraphicFramePr>
@@ -86,13 +282,13 @@
               <a:graphicData uri="http://schemas.openxmlformats.org/drawingml/2006/picture">
                 <pic:pic xmlns:pic="http://schemas.openxmlformats.org/drawingml/2006/picture">
                   <pic:nvPicPr>
-                    <pic:cNvPr id="177132133" name="Picture 2" descr="A diagram of a social media network&#10;&#10;Description automatically generated"/>
+                    <pic:cNvPr id="255453578" name="Picture 1" descr="A blue rectangular object with black text&#10;&#10;Description automatically generated"/>
                     <pic:cNvPicPr>
                       <a:picLocks noChangeAspect="1" noChangeArrowheads="1"/>
                     </pic:cNvPicPr>
                   </pic:nvPicPr>
                   <pic:blipFill>
-                    <a:blip r:embed="rId5">
+                    <a:blip r:embed="rId9">
                       <a:extLst>
                         <a:ext uri="{28A0092B-C50C-407E-A947-70E740481C1C}">
                           <a14:useLocalDpi xmlns:a14="http://schemas.microsoft.com/office/drawing/2010/main" val="0"/>
@@ -107,77 +303,864 @@
                   <pic:spPr bwMode="auto">
                     <a:xfrm>
                       <a:off x="0" y="0"/>
-                      <a:ext cx="5730240" cy="4107180"/>
+                      <a:ext cx="1808696" cy="9460156"/>
                     </a:xfrm>
                     <a:prstGeom prst="rect">
                       <a:avLst/>
                     </a:prstGeom>
                     <a:noFill/>
-                    <a:ln>
-                      <a:noFill/>
-                    </a:ln>
                   </pic:spPr>
                 </pic:pic>
               </a:graphicData>
             </a:graphic>
-          </wp:inline>
+            <wp14:sizeRelH relativeFrom="margin">
+              <wp14:pctWidth>0</wp14:pctWidth>
+            </wp14:sizeRelH>
+            <wp14:sizeRelV relativeFrom="margin">
+              <wp14:pctHeight>0</wp14:pctHeight>
+            </wp14:sizeRelV>
+          </wp:anchor>
         </w:drawing>
       </w:r>
-      <w:r>
-        <w:rPr>
-          <w:noProof/>
+    </w:p>
+    <w:p/>
+    <w:p>
+      <w:pPr>
+        <w:rPr>
+          <w:b/>
+          <w:bCs/>
+        </w:rPr>
+      </w:pPr>
+      <w:r>
+        <w:rPr>
+          <w:b/>
+          <w:bCs/>
+        </w:rPr>
+        <w:t>User and Moderator Roles</w:t>
+      </w:r>
+    </w:p>
+    <w:p>
+      <w:pPr>
+        <w:numPr>
+          <w:ilvl w:val="0"/>
+          <w:numId w:val="1"/>
+        </w:numPr>
+      </w:pPr>
+      <w:r>
+        <w:rPr>
+          <w:b/>
+          <w:bCs/>
+        </w:rPr>
+        <w:t>User</w:t>
+      </w:r>
+      <w:r>
+        <w:t>:</w:t>
+      </w:r>
+    </w:p>
+    <w:p>
+      <w:pPr>
+        <w:numPr>
+          <w:ilvl w:val="1"/>
+          <w:numId w:val="1"/>
+        </w:numPr>
+      </w:pPr>
+      <w:r>
+        <w:t>Represents the primary actor who interacts with the social media system.</w:t>
+      </w:r>
+    </w:p>
+    <w:p>
+      <w:pPr>
+        <w:numPr>
+          <w:ilvl w:val="1"/>
+          <w:numId w:val="1"/>
+        </w:numPr>
+      </w:pPr>
+      <w:r>
+        <w:t>Activities include posting content, liking posts, and commenting.</w:t>
+      </w:r>
+    </w:p>
+    <w:p>
+      <w:pPr>
+        <w:numPr>
+          <w:ilvl w:val="0"/>
+          <w:numId w:val="1"/>
+        </w:numPr>
+      </w:pPr>
+      <w:r>
+        <w:rPr>
+          <w:b/>
+          <w:bCs/>
+        </w:rPr>
+        <w:t>Moderator</w:t>
+      </w:r>
+      <w:r>
+        <w:t>:</w:t>
+      </w:r>
+    </w:p>
+    <w:p>
+      <w:pPr>
+        <w:numPr>
+          <w:ilvl w:val="1"/>
+          <w:numId w:val="1"/>
+        </w:numPr>
+      </w:pPr>
+      <w:r>
+        <w:t>Represents the actor responsible for maintaining the platform's integrity.</w:t>
+      </w:r>
+    </w:p>
+    <w:p>
+      <w:pPr>
+        <w:numPr>
+          <w:ilvl w:val="1"/>
+          <w:numId w:val="1"/>
+        </w:numPr>
+      </w:pPr>
+      <w:r>
+        <w:t>Tasks include managing bans, reviewing reports, and moderating content.</w:t>
+      </w:r>
+    </w:p>
+    <w:p>
+      <w:pPr>
+        <w:numPr>
+          <w:ilvl w:val="0"/>
+          <w:numId w:val="1"/>
+        </w:numPr>
+      </w:pPr>
+      <w:r>
+        <w:rPr>
+          <w:b/>
+          <w:bCs/>
+        </w:rPr>
+        <w:t>Social Media System</w:t>
+      </w:r>
+      <w:r>
+        <w:t>:</w:t>
+      </w:r>
+    </w:p>
+    <w:p>
+      <w:pPr>
+        <w:numPr>
+          <w:ilvl w:val="1"/>
+          <w:numId w:val="1"/>
+        </w:numPr>
+      </w:pPr>
+      <w:r>
+        <w:t>The core system that connects users and moderators.</w:t>
+      </w:r>
+    </w:p>
+    <w:p>
+      <w:pPr>
+        <w:numPr>
+          <w:ilvl w:val="1"/>
+          <w:numId w:val="1"/>
+        </w:numPr>
+      </w:pPr>
+      <w:r>
+        <w:t>Enables user-generated content, likes, comments, and content moderation.</w:t>
+      </w:r>
+    </w:p>
+    <w:p>
+      <w:r>
+        <w:pict w14:anchorId="4BF931B5">
+          <v:rect id="_x0000_i1051" style="width:0;height:1.5pt" o:hralign="center" o:hrstd="t" o:hr="t" fillcolor="#a0a0a0" stroked="f"/>
+        </w:pict>
+      </w:r>
+    </w:p>
+    <w:p>
+      <w:pPr>
+        <w:rPr>
+          <w:b/>
+          <w:bCs/>
+        </w:rPr>
+      </w:pPr>
+      <w:r>
+        <w:rPr>
+          <w:b/>
+          <w:bCs/>
+        </w:rPr>
+        <w:t>System Context</w:t>
+      </w:r>
+    </w:p>
+    <w:p>
+      <w:pPr>
+        <w:numPr>
+          <w:ilvl w:val="0"/>
+          <w:numId w:val="2"/>
+        </w:numPr>
+      </w:pPr>
+      <w:r>
+        <w:rPr>
+          <w:b/>
+          <w:bCs/>
+        </w:rPr>
+        <w:t>Frontend [React.js]</w:t>
+      </w:r>
+      <w:r>
+        <w:t>:</w:t>
+      </w:r>
+    </w:p>
+    <w:p>
+      <w:pPr>
+        <w:numPr>
+          <w:ilvl w:val="1"/>
+          <w:numId w:val="2"/>
+        </w:numPr>
+      </w:pPr>
+      <w:r>
+        <w:t>Provides the user interface for interacting with the social media system.</w:t>
+      </w:r>
+    </w:p>
+    <w:p>
+      <w:pPr>
+        <w:numPr>
+          <w:ilvl w:val="1"/>
+          <w:numId w:val="2"/>
+        </w:numPr>
+      </w:pPr>
+      <w:r>
+        <w:t>Handles display logic and sends API requests to the backend.</w:t>
+      </w:r>
+    </w:p>
+    <w:p>
+      <w:pPr>
+        <w:numPr>
+          <w:ilvl w:val="0"/>
+          <w:numId w:val="2"/>
+        </w:numPr>
+      </w:pPr>
+      <w:r>
+        <w:rPr>
+          <w:b/>
+          <w:bCs/>
+        </w:rPr>
+        <w:t>Backend [Spring Boot]</w:t>
+      </w:r>
+      <w:r>
+        <w:t>:</w:t>
+      </w:r>
+    </w:p>
+    <w:p>
+      <w:pPr>
+        <w:numPr>
+          <w:ilvl w:val="1"/>
+          <w:numId w:val="2"/>
+        </w:numPr>
+      </w:pPr>
+      <w:r>
+        <w:t>Manages business logic, processes data, and provides API endpoints.</w:t>
+      </w:r>
+    </w:p>
+    <w:p>
+      <w:pPr>
+        <w:numPr>
+          <w:ilvl w:val="1"/>
+          <w:numId w:val="2"/>
+        </w:numPr>
+      </w:pPr>
+      <w:r>
+        <w:t>Serves as the central point for handling requests and responses.</w:t>
+      </w:r>
+    </w:p>
+    <w:p>
+      <w:pPr>
+        <w:numPr>
+          <w:ilvl w:val="0"/>
+          <w:numId w:val="2"/>
+        </w:numPr>
+      </w:pPr>
+      <w:r>
+        <w:rPr>
+          <w:b/>
+          <w:bCs/>
+        </w:rPr>
+        <w:t>WebSocket Service [Spring Boot]</w:t>
+      </w:r>
+      <w:r>
+        <w:t>:</w:t>
+      </w:r>
+    </w:p>
+    <w:p>
+      <w:pPr>
+        <w:numPr>
+          <w:ilvl w:val="1"/>
+          <w:numId w:val="2"/>
+        </w:numPr>
+      </w:pPr>
+      <w:r>
+        <w:t>Supports live chat functionality.</w:t>
+      </w:r>
+    </w:p>
+    <w:p>
+      <w:pPr>
+        <w:numPr>
+          <w:ilvl w:val="1"/>
+          <w:numId w:val="2"/>
+        </w:numPr>
+      </w:pPr>
+      <w:r>
+        <w:t>Enables communication between users and moderators, logs chat history.</w:t>
+      </w:r>
+    </w:p>
+    <w:p>
+      <w:pPr>
+        <w:numPr>
+          <w:ilvl w:val="0"/>
+          <w:numId w:val="2"/>
+        </w:numPr>
+      </w:pPr>
+      <w:r>
+        <w:rPr>
+          <w:b/>
+          <w:bCs/>
+        </w:rPr>
+        <w:t>Database [MySQL]</w:t>
+      </w:r>
+      <w:r>
+        <w:t>:</w:t>
+      </w:r>
+    </w:p>
+    <w:p>
+      <w:pPr>
+        <w:numPr>
+          <w:ilvl w:val="1"/>
+          <w:numId w:val="2"/>
+        </w:numPr>
+      </w:pPr>
+      <w:r>
+        <w:t>Stores application data, including user profiles, posts, likes, comments, and chat history.</w:t>
+      </w:r>
+    </w:p>
+    <w:p>
+      <w:r>
+        <w:pict w14:anchorId="31F4CE89">
+          <v:rect id="_x0000_i1052" style="width:0;height:1.5pt" o:hralign="center" o:hrstd="t" o:hr="t" fillcolor="#a0a0a0" stroked="f"/>
+        </w:pict>
+      </w:r>
+    </w:p>
+    <w:p>
+      <w:pPr>
+        <w:rPr>
+          <w:b/>
+          <w:bCs/>
+        </w:rPr>
+      </w:pPr>
+    </w:p>
+    <w:p>
+      <w:pPr>
+        <w:rPr>
+          <w:b/>
+          <w:bCs/>
+        </w:rPr>
+      </w:pPr>
+    </w:p>
+    <w:p>
+      <w:pPr>
+        <w:rPr>
+          <w:b/>
+          <w:bCs/>
+        </w:rPr>
+      </w:pPr>
+    </w:p>
+    <w:p>
+      <w:pPr>
+        <w:rPr>
+          <w:b/>
+          <w:bCs/>
+        </w:rPr>
+      </w:pPr>
+    </w:p>
+    <w:p>
+      <w:pPr>
+        <w:rPr>
+          <w:b/>
+          <w:bCs/>
+        </w:rPr>
+      </w:pPr>
+    </w:p>
+    <w:p>
+      <w:pPr>
+        <w:rPr>
+          <w:b/>
+          <w:bCs/>
+        </w:rPr>
+      </w:pPr>
+      <w:r>
+        <w:rPr>
+          <w:b/>
+          <w:bCs/>
         </w:rPr>
         <w:lastRenderedPageBreak/>
-        <w:drawing>
-          <wp:inline distT="0" distB="0" distL="0" distR="0" wp14:anchorId="7BBABB06" wp14:editId="5B5E7C65">
-            <wp:extent cx="5036820" cy="8854440"/>
-            <wp:effectExtent l="0" t="0" r="0" b="3810"/>
-            <wp:docPr id="1832106446" name="Picture 3"/>
-            <wp:cNvGraphicFramePr>
-              <a:graphicFrameLocks xmlns:a="http://schemas.openxmlformats.org/drawingml/2006/main" noChangeAspect="1"/>
-            </wp:cNvGraphicFramePr>
-            <a:graphic xmlns:a="http://schemas.openxmlformats.org/drawingml/2006/main">
-              <a:graphicData uri="http://schemas.openxmlformats.org/drawingml/2006/picture">
-                <pic:pic xmlns:pic="http://schemas.openxmlformats.org/drawingml/2006/picture">
-                  <pic:nvPicPr>
-                    <pic:cNvPr id="0" name="Picture 3"/>
-                    <pic:cNvPicPr>
-                      <a:picLocks noChangeAspect="1" noChangeArrowheads="1"/>
-                    </pic:cNvPicPr>
-                  </pic:nvPicPr>
-                  <pic:blipFill>
-                    <a:blip r:embed="rId6">
-                      <a:extLst>
-                        <a:ext uri="{28A0092B-C50C-407E-A947-70E740481C1C}">
-                          <a14:useLocalDpi xmlns:a14="http://schemas.microsoft.com/office/drawing/2010/main" val="0"/>
-                        </a:ext>
-                      </a:extLst>
-                    </a:blip>
-                    <a:srcRect/>
-                    <a:stretch>
-                      <a:fillRect/>
-                    </a:stretch>
-                  </pic:blipFill>
-                  <pic:spPr bwMode="auto">
-                    <a:xfrm>
-                      <a:off x="0" y="0"/>
-                      <a:ext cx="5036820" cy="8854440"/>
-                    </a:xfrm>
-                    <a:prstGeom prst="rect">
-                      <a:avLst/>
-                    </a:prstGeom>
-                    <a:noFill/>
-                    <a:ln>
-                      <a:noFill/>
-                    </a:ln>
-                  </pic:spPr>
-                </pic:pic>
-              </a:graphicData>
-            </a:graphic>
-          </wp:inline>
-        </w:drawing>
-      </w:r>
-    </w:p>
+        <w:t>Backend API Components</w:t>
+      </w:r>
+    </w:p>
+    <w:p>
+      <w:pPr>
+        <w:numPr>
+          <w:ilvl w:val="0"/>
+          <w:numId w:val="3"/>
+        </w:numPr>
+      </w:pPr>
+      <w:r>
+        <w:rPr>
+          <w:b/>
+          <w:bCs/>
+        </w:rPr>
+        <w:t>Authentication Service [Spring Security]</w:t>
+      </w:r>
+      <w:r>
+        <w:t>:</w:t>
+      </w:r>
+    </w:p>
+    <w:p>
+      <w:pPr>
+        <w:numPr>
+          <w:ilvl w:val="1"/>
+          <w:numId w:val="3"/>
+        </w:numPr>
+      </w:pPr>
+      <w:r>
+        <w:t>Handles login credentials, session management, and validation of JWTs (JSON Web Tokens).</w:t>
+      </w:r>
+    </w:p>
+    <w:p>
+      <w:pPr>
+        <w:numPr>
+          <w:ilvl w:val="1"/>
+          <w:numId w:val="3"/>
+        </w:numPr>
+      </w:pPr>
+      <w:r>
+        <w:t>Ensures secure access to the system.</w:t>
+      </w:r>
+    </w:p>
+    <w:p>
+      <w:pPr>
+        <w:numPr>
+          <w:ilvl w:val="0"/>
+          <w:numId w:val="3"/>
+        </w:numPr>
+      </w:pPr>
+      <w:r>
+        <w:rPr>
+          <w:b/>
+          <w:bCs/>
+        </w:rPr>
+        <w:t>User Service [Spring Boot]</w:t>
+      </w:r>
+      <w:r>
+        <w:t>:</w:t>
+      </w:r>
+    </w:p>
+    <w:p>
+      <w:pPr>
+        <w:numPr>
+          <w:ilvl w:val="1"/>
+          <w:numId w:val="3"/>
+        </w:numPr>
+      </w:pPr>
+      <w:r>
+        <w:t>Manages user profiles and CRUD operations (Create, Read, Update, Delete).</w:t>
+      </w:r>
+    </w:p>
+    <w:p>
+      <w:pPr>
+        <w:numPr>
+          <w:ilvl w:val="0"/>
+          <w:numId w:val="3"/>
+        </w:numPr>
+      </w:pPr>
+      <w:r>
+        <w:rPr>
+          <w:b/>
+          <w:bCs/>
+        </w:rPr>
+        <w:t>Post Service [Spring Boot]</w:t>
+      </w:r>
+      <w:r>
+        <w:t>:</w:t>
+      </w:r>
+    </w:p>
+    <w:p>
+      <w:pPr>
+        <w:numPr>
+          <w:ilvl w:val="1"/>
+          <w:numId w:val="3"/>
+        </w:numPr>
+      </w:pPr>
+      <w:r>
+        <w:t>Handles the CRUD operations for posts.</w:t>
+      </w:r>
+    </w:p>
+    <w:p>
+      <w:pPr>
+        <w:numPr>
+          <w:ilvl w:val="0"/>
+          <w:numId w:val="3"/>
+        </w:numPr>
+      </w:pPr>
+      <w:r>
+        <w:rPr>
+          <w:b/>
+          <w:bCs/>
+        </w:rPr>
+        <w:t>Database Access Layer [JPA/Hibernate]</w:t>
+      </w:r>
+      <w:r>
+        <w:t>:</w:t>
+      </w:r>
+    </w:p>
+    <w:p>
+      <w:pPr>
+        <w:numPr>
+          <w:ilvl w:val="1"/>
+          <w:numId w:val="3"/>
+        </w:numPr>
+      </w:pPr>
+      <w:r>
+        <w:t>Mediates between the backend services and the database.</w:t>
+      </w:r>
+    </w:p>
+    <w:p>
+      <w:pPr>
+        <w:numPr>
+          <w:ilvl w:val="1"/>
+          <w:numId w:val="3"/>
+        </w:numPr>
+      </w:pPr>
+      <w:r>
+        <w:t>Manages SQL queries and data persistence.</w:t>
+      </w:r>
+    </w:p>
+    <w:p>
+      <w:r>
+        <w:pict w14:anchorId="17A4392F">
+          <v:rect id="_x0000_i1053" style="width:0;height:1.5pt" o:hralign="center" o:hrstd="t" o:hr="t" fillcolor="#a0a0a0" stroked="f"/>
+        </w:pict>
+      </w:r>
+    </w:p>
+    <w:p>
+      <w:pPr>
+        <w:rPr>
+          <w:b/>
+          <w:bCs/>
+        </w:rPr>
+      </w:pPr>
+      <w:r>
+        <w:rPr>
+          <w:b/>
+          <w:bCs/>
+        </w:rPr>
+        <w:t>Frontend Components</w:t>
+      </w:r>
+    </w:p>
+    <w:p>
+      <w:pPr>
+        <w:numPr>
+          <w:ilvl w:val="0"/>
+          <w:numId w:val="4"/>
+        </w:numPr>
+      </w:pPr>
+      <w:r>
+        <w:rPr>
+          <w:b/>
+          <w:bCs/>
+        </w:rPr>
+        <w:t>Posts Component [React.js]</w:t>
+      </w:r>
+      <w:r>
+        <w:t>:</w:t>
+      </w:r>
+    </w:p>
+    <w:p>
+      <w:pPr>
+        <w:numPr>
+          <w:ilvl w:val="1"/>
+          <w:numId w:val="4"/>
+        </w:numPr>
+      </w:pPr>
+      <w:r>
+        <w:t>Displays posts and allows users to manage their content.</w:t>
+      </w:r>
+    </w:p>
+    <w:p>
+      <w:pPr>
+        <w:numPr>
+          <w:ilvl w:val="0"/>
+          <w:numId w:val="4"/>
+        </w:numPr>
+      </w:pPr>
+      <w:r>
+        <w:rPr>
+          <w:b/>
+          <w:bCs/>
+        </w:rPr>
+        <w:t>Authentication Component [React.js]</w:t>
+      </w:r>
+      <w:r>
+        <w:t>:</w:t>
+      </w:r>
+    </w:p>
+    <w:p>
+      <w:pPr>
+        <w:numPr>
+          <w:ilvl w:val="1"/>
+          <w:numId w:val="4"/>
+        </w:numPr>
+      </w:pPr>
+      <w:r>
+        <w:t>Handles login and session management on the client side.</w:t>
+      </w:r>
+    </w:p>
+    <w:p>
+      <w:pPr>
+        <w:numPr>
+          <w:ilvl w:val="0"/>
+          <w:numId w:val="4"/>
+        </w:numPr>
+      </w:pPr>
+      <w:r>
+        <w:rPr>
+          <w:b/>
+          <w:bCs/>
+        </w:rPr>
+        <w:t>API Service [Axios/Fetch]</w:t>
+      </w:r>
+      <w:r>
+        <w:t>:</w:t>
+      </w:r>
+    </w:p>
+    <w:p>
+      <w:pPr>
+        <w:numPr>
+          <w:ilvl w:val="1"/>
+          <w:numId w:val="4"/>
+        </w:numPr>
+      </w:pPr>
+      <w:r>
+        <w:t>Facilitates communication between the frontend and backend APIs.</w:t>
+      </w:r>
+    </w:p>
+    <w:p>
+      <w:pPr>
+        <w:numPr>
+          <w:ilvl w:val="1"/>
+          <w:numId w:val="4"/>
+        </w:numPr>
+      </w:pPr>
+      <w:r>
+        <w:t>Sends and retrieves data via HTTP requests.</w:t>
+      </w:r>
+    </w:p>
+    <w:p>
+      <w:r>
+        <w:pict w14:anchorId="12328AA2">
+          <v:rect id="_x0000_i1054" style="width:0;height:1.5pt" o:hralign="center" o:hrstd="t" o:hr="t" fillcolor="#a0a0a0" stroked="f"/>
+        </w:pict>
+      </w:r>
+    </w:p>
+    <w:p>
+      <w:pPr>
+        <w:rPr>
+          <w:b/>
+          <w:bCs/>
+        </w:rPr>
+      </w:pPr>
+      <w:r>
+        <w:rPr>
+          <w:b/>
+          <w:bCs/>
+        </w:rPr>
+        <w:t>CI/CD Pipeline</w:t>
+      </w:r>
+    </w:p>
+    <w:p>
+      <w:pPr>
+        <w:numPr>
+          <w:ilvl w:val="0"/>
+          <w:numId w:val="5"/>
+        </w:numPr>
+      </w:pPr>
+      <w:r>
+        <w:rPr>
+          <w:b/>
+          <w:bCs/>
+        </w:rPr>
+        <w:t>Code Repository [GitLab]</w:t>
+      </w:r>
+      <w:r>
+        <w:t>:</w:t>
+      </w:r>
+    </w:p>
+    <w:p>
+      <w:pPr>
+        <w:numPr>
+          <w:ilvl w:val="1"/>
+          <w:numId w:val="5"/>
+        </w:numPr>
+      </w:pPr>
+      <w:r>
+        <w:t>Stores source code and triggers the CI/CD pipeline upon changes.</w:t>
+      </w:r>
+    </w:p>
+    <w:p>
+      <w:pPr>
+        <w:numPr>
+          <w:ilvl w:val="0"/>
+          <w:numId w:val="5"/>
+        </w:numPr>
+      </w:pPr>
+      <w:r>
+        <w:rPr>
+          <w:b/>
+          <w:bCs/>
+        </w:rPr>
+        <w:t>Build Stage [Gradle]</w:t>
+      </w:r>
+      <w:r>
+        <w:t>:</w:t>
+      </w:r>
+    </w:p>
+    <w:p>
+      <w:pPr>
+        <w:numPr>
+          <w:ilvl w:val="1"/>
+          <w:numId w:val="5"/>
+        </w:numPr>
+      </w:pPr>
+      <w:r>
+        <w:t>Compiles the code and generates build artifacts.</w:t>
+      </w:r>
+    </w:p>
+    <w:p>
+      <w:pPr>
+        <w:numPr>
+          <w:ilvl w:val="0"/>
+          <w:numId w:val="5"/>
+        </w:numPr>
+      </w:pPr>
+      <w:r>
+        <w:rPr>
+          <w:b/>
+          <w:bCs/>
+        </w:rPr>
+        <w:t>Test Stage [JUnit/Jest]</w:t>
+      </w:r>
+      <w:r>
+        <w:t>:</w:t>
+      </w:r>
+    </w:p>
+    <w:p>
+      <w:pPr>
+        <w:numPr>
+          <w:ilvl w:val="1"/>
+          <w:numId w:val="5"/>
+        </w:numPr>
+      </w:pPr>
+      <w:r>
+        <w:t>Executes unit and integration tests to validate code changes.</w:t>
+      </w:r>
+    </w:p>
+    <w:p>
+      <w:pPr>
+        <w:numPr>
+          <w:ilvl w:val="0"/>
+          <w:numId w:val="5"/>
+        </w:numPr>
+      </w:pPr>
+      <w:r>
+        <w:rPr>
+          <w:b/>
+          <w:bCs/>
+        </w:rPr>
+        <w:t>SonarQube Stage</w:t>
+      </w:r>
+      <w:r>
+        <w:t>:</w:t>
+      </w:r>
+    </w:p>
+    <w:p>
+      <w:pPr>
+        <w:numPr>
+          <w:ilvl w:val="1"/>
+          <w:numId w:val="5"/>
+        </w:numPr>
+      </w:pPr>
+      <w:r>
+        <w:t>Performs static code analysis to ensure code quality.</w:t>
+      </w:r>
+    </w:p>
+    <w:p>
+      <w:pPr>
+        <w:numPr>
+          <w:ilvl w:val="0"/>
+          <w:numId w:val="5"/>
+        </w:numPr>
+      </w:pPr>
+      <w:r>
+        <w:rPr>
+          <w:b/>
+          <w:bCs/>
+        </w:rPr>
+        <w:lastRenderedPageBreak/>
+        <w:t>Deployment Stage [Docker/Kubernetes]</w:t>
+      </w:r>
+      <w:r>
+        <w:t>:</w:t>
+      </w:r>
+    </w:p>
+    <w:p>
+      <w:pPr>
+        <w:numPr>
+          <w:ilvl w:val="1"/>
+          <w:numId w:val="5"/>
+        </w:numPr>
+      </w:pPr>
+      <w:r>
+        <w:t>Deploys the application to the desired environment.</w:t>
+      </w:r>
+    </w:p>
+    <w:p>
+      <w:pPr>
+        <w:numPr>
+          <w:ilvl w:val="0"/>
+          <w:numId w:val="5"/>
+        </w:numPr>
+      </w:pPr>
+      <w:r>
+        <w:rPr>
+          <w:b/>
+          <w:bCs/>
+        </w:rPr>
+        <w:t>Developer</w:t>
+      </w:r>
+      <w:r>
+        <w:t>:</w:t>
+      </w:r>
+    </w:p>
+    <w:p>
+      <w:pPr>
+        <w:numPr>
+          <w:ilvl w:val="1"/>
+          <w:numId w:val="5"/>
+        </w:numPr>
+      </w:pPr>
+      <w:r>
+        <w:t>Commits code changes that initiate the pipeline.</w:t>
+      </w:r>
+    </w:p>
+    <w:p/>
+    <w:p/>
+    <w:p/>
+    <w:p/>
+    <w:p/>
+    <w:p/>
+    <w:p/>
+    <w:p/>
+    <w:p/>
+    <w:p/>
+    <w:p/>
+    <w:p/>
+    <w:p/>
     <w:sectPr>
       <w:pgSz w:w="11906" w:h="16838"/>
       <w:pgMar w:top="1440" w:right="1440" w:bottom="1440" w:left="1440" w:header="708" w:footer="708" w:gutter="0"/>
@@ -186,6 +1169,611 @@
     </w:sectPr>
   </w:body>
 </w:document>
+</file>
+
+<file path=word/numbering.xml><?xml version="1.0" encoding="utf-8"?>
+<w:numbering xmlns:wpc="http://schemas.microsoft.com/office/word/2010/wordprocessingCanvas" xmlns:cx="http://schemas.microsoft.com/office/drawing/2014/chartex" xmlns:cx1="http://schemas.microsoft.com/office/drawing/2015/9/8/chartex" xmlns:cx2="http://schemas.microsoft.com/office/drawing/2015/10/21/chartex" xmlns:cx3="http://schemas.microsoft.com/office/drawing/2016/5/9/chartex" xmlns:cx4="http://schemas.microsoft.com/office/drawing/2016/5/10/chartex" xmlns:cx5="http://schemas.microsoft.com/office/drawing/2016/5/11/chartex" xmlns:cx6="http://schemas.microsoft.com/office/drawing/2016/5/12/chartex" xmlns:cx7="http://schemas.microsoft.com/office/drawing/2016/5/13/chartex" xmlns:cx8="http://schemas.microsoft.com/office/drawing/2016/5/14/chartex" xmlns:mc="http://schemas.openxmlformats.org/markup-compatibility/2006" xmlns:aink="http://schemas.microsoft.com/office/drawing/2016/ink" xmlns:am3d="http://schemas.microsoft.com/office/drawing/2017/model3d" xmlns:o="urn:schemas-microsoft-com:office:office" xmlns:oel="http://schemas.microsoft.com/office/2019/extlst" xmlns:r="http://schemas.openxmlformats.org/officeDocument/2006/relationships" xmlns:m="http://schemas.openxmlformats.org/officeDocument/2006/math" xmlns:v="urn:schemas-microsoft-com:vml" xmlns:wp14="http://schemas.microsoft.com/office/word/2010/wordprocessingDrawing" xmlns:wp="http://schemas.openxmlformats.org/drawingml/2006/wordprocessingDrawing" xmlns:w10="urn:schemas-microsoft-com:office:word" xmlns:w="http://schemas.openxmlformats.org/wordprocessingml/2006/main" xmlns:w14="http://schemas.microsoft.com/office/word/2010/wordml" xmlns:w15="http://schemas.microsoft.com/office/word/2012/wordml" xmlns:w16cex="http://schemas.microsoft.com/office/word/2018/wordml/cex" xmlns:w16cid="http://schemas.microsoft.com/office/word/2016/wordml/cid" xmlns:w16="http://schemas.microsoft.com/office/word/2018/wordml" xmlns:w16du="http://schemas.microsoft.com/office/word/2023/wordml/word16du" xmlns:w16sdtdh="http://schemas.microsoft.com/office/word/2020/wordml/sdtdatahash" xmlns:w16se="http://schemas.microsoft.com/office/word/2015/wordml/symex" xmlns:wpg="http://schemas.microsoft.com/office/word/2010/wordprocessingGroup" xmlns:wpi="http://schemas.microsoft.com/office/word/2010/wordprocessingInk" xmlns:wne="http://schemas.microsoft.com/office/word/2006/wordml" xmlns:wps="http://schemas.microsoft.com/office/word/2010/wordprocessingShape" mc:Ignorable="w14 w15 w16se w16cid w16 w16cex w16sdtdh w16du wp14">
+  <w:abstractNum w:abstractNumId="0" w15:restartNumberingAfterBreak="0">
+    <w:nsid w:val="33987F7E"/>
+    <w:multiLevelType w:val="multilevel"/>
+    <w:tmpl w:val="A0BA94EC"/>
+    <w:lvl w:ilvl="0">
+      <w:start w:val="1"/>
+      <w:numFmt w:val="decimal"/>
+      <w:lvlText w:val="%1."/>
+      <w:lvlJc w:val="left"/>
+      <w:pPr>
+        <w:tabs>
+          <w:tab w:val="num" w:pos="720"/>
+        </w:tabs>
+        <w:ind w:left="720" w:hanging="360"/>
+      </w:pPr>
+    </w:lvl>
+    <w:lvl w:ilvl="1">
+      <w:start w:val="1"/>
+      <w:numFmt w:val="bullet"/>
+      <w:lvlText w:val="o"/>
+      <w:lvlJc w:val="left"/>
+      <w:pPr>
+        <w:tabs>
+          <w:tab w:val="num" w:pos="1440"/>
+        </w:tabs>
+        <w:ind w:left="1440" w:hanging="360"/>
+      </w:pPr>
+      <w:rPr>
+        <w:rFonts w:ascii="Courier New" w:hAnsi="Courier New" w:hint="default"/>
+        <w:sz w:val="20"/>
+      </w:rPr>
+    </w:lvl>
+    <w:lvl w:ilvl="2" w:tentative="1">
+      <w:start w:val="1"/>
+      <w:numFmt w:val="decimal"/>
+      <w:lvlText w:val="%3."/>
+      <w:lvlJc w:val="left"/>
+      <w:pPr>
+        <w:tabs>
+          <w:tab w:val="num" w:pos="2160"/>
+        </w:tabs>
+        <w:ind w:left="2160" w:hanging="360"/>
+      </w:pPr>
+    </w:lvl>
+    <w:lvl w:ilvl="3" w:tentative="1">
+      <w:start w:val="1"/>
+      <w:numFmt w:val="decimal"/>
+      <w:lvlText w:val="%4."/>
+      <w:lvlJc w:val="left"/>
+      <w:pPr>
+        <w:tabs>
+          <w:tab w:val="num" w:pos="2880"/>
+        </w:tabs>
+        <w:ind w:left="2880" w:hanging="360"/>
+      </w:pPr>
+    </w:lvl>
+    <w:lvl w:ilvl="4" w:tentative="1">
+      <w:start w:val="1"/>
+      <w:numFmt w:val="decimal"/>
+      <w:lvlText w:val="%5."/>
+      <w:lvlJc w:val="left"/>
+      <w:pPr>
+        <w:tabs>
+          <w:tab w:val="num" w:pos="3600"/>
+        </w:tabs>
+        <w:ind w:left="3600" w:hanging="360"/>
+      </w:pPr>
+    </w:lvl>
+    <w:lvl w:ilvl="5" w:tentative="1">
+      <w:start w:val="1"/>
+      <w:numFmt w:val="decimal"/>
+      <w:lvlText w:val="%6."/>
+      <w:lvlJc w:val="left"/>
+      <w:pPr>
+        <w:tabs>
+          <w:tab w:val="num" w:pos="4320"/>
+        </w:tabs>
+        <w:ind w:left="4320" w:hanging="360"/>
+      </w:pPr>
+    </w:lvl>
+    <w:lvl w:ilvl="6" w:tentative="1">
+      <w:start w:val="1"/>
+      <w:numFmt w:val="decimal"/>
+      <w:lvlText w:val="%7."/>
+      <w:lvlJc w:val="left"/>
+      <w:pPr>
+        <w:tabs>
+          <w:tab w:val="num" w:pos="5040"/>
+        </w:tabs>
+        <w:ind w:left="5040" w:hanging="360"/>
+      </w:pPr>
+    </w:lvl>
+    <w:lvl w:ilvl="7" w:tentative="1">
+      <w:start w:val="1"/>
+      <w:numFmt w:val="decimal"/>
+      <w:lvlText w:val="%8."/>
+      <w:lvlJc w:val="left"/>
+      <w:pPr>
+        <w:tabs>
+          <w:tab w:val="num" w:pos="5760"/>
+        </w:tabs>
+        <w:ind w:left="5760" w:hanging="360"/>
+      </w:pPr>
+    </w:lvl>
+    <w:lvl w:ilvl="8" w:tentative="1">
+      <w:start w:val="1"/>
+      <w:numFmt w:val="decimal"/>
+      <w:lvlText w:val="%9."/>
+      <w:lvlJc w:val="left"/>
+      <w:pPr>
+        <w:tabs>
+          <w:tab w:val="num" w:pos="6480"/>
+        </w:tabs>
+        <w:ind w:left="6480" w:hanging="360"/>
+      </w:pPr>
+    </w:lvl>
+  </w:abstractNum>
+  <w:abstractNum w:abstractNumId="1" w15:restartNumberingAfterBreak="0">
+    <w:nsid w:val="44BD5BC5"/>
+    <w:multiLevelType w:val="multilevel"/>
+    <w:tmpl w:val="C1845914"/>
+    <w:lvl w:ilvl="0">
+      <w:start w:val="1"/>
+      <w:numFmt w:val="decimal"/>
+      <w:lvlText w:val="%1."/>
+      <w:lvlJc w:val="left"/>
+      <w:pPr>
+        <w:tabs>
+          <w:tab w:val="num" w:pos="720"/>
+        </w:tabs>
+        <w:ind w:left="720" w:hanging="360"/>
+      </w:pPr>
+    </w:lvl>
+    <w:lvl w:ilvl="1">
+      <w:start w:val="1"/>
+      <w:numFmt w:val="bullet"/>
+      <w:lvlText w:val="o"/>
+      <w:lvlJc w:val="left"/>
+      <w:pPr>
+        <w:tabs>
+          <w:tab w:val="num" w:pos="1440"/>
+        </w:tabs>
+        <w:ind w:left="1440" w:hanging="360"/>
+      </w:pPr>
+      <w:rPr>
+        <w:rFonts w:ascii="Courier New" w:hAnsi="Courier New" w:hint="default"/>
+        <w:sz w:val="20"/>
+      </w:rPr>
+    </w:lvl>
+    <w:lvl w:ilvl="2" w:tentative="1">
+      <w:start w:val="1"/>
+      <w:numFmt w:val="decimal"/>
+      <w:lvlText w:val="%3."/>
+      <w:lvlJc w:val="left"/>
+      <w:pPr>
+        <w:tabs>
+          <w:tab w:val="num" w:pos="2160"/>
+        </w:tabs>
+        <w:ind w:left="2160" w:hanging="360"/>
+      </w:pPr>
+    </w:lvl>
+    <w:lvl w:ilvl="3" w:tentative="1">
+      <w:start w:val="1"/>
+      <w:numFmt w:val="decimal"/>
+      <w:lvlText w:val="%4."/>
+      <w:lvlJc w:val="left"/>
+      <w:pPr>
+        <w:tabs>
+          <w:tab w:val="num" w:pos="2880"/>
+        </w:tabs>
+        <w:ind w:left="2880" w:hanging="360"/>
+      </w:pPr>
+    </w:lvl>
+    <w:lvl w:ilvl="4" w:tentative="1">
+      <w:start w:val="1"/>
+      <w:numFmt w:val="decimal"/>
+      <w:lvlText w:val="%5."/>
+      <w:lvlJc w:val="left"/>
+      <w:pPr>
+        <w:tabs>
+          <w:tab w:val="num" w:pos="3600"/>
+        </w:tabs>
+        <w:ind w:left="3600" w:hanging="360"/>
+      </w:pPr>
+    </w:lvl>
+    <w:lvl w:ilvl="5" w:tentative="1">
+      <w:start w:val="1"/>
+      <w:numFmt w:val="decimal"/>
+      <w:lvlText w:val="%6."/>
+      <w:lvlJc w:val="left"/>
+      <w:pPr>
+        <w:tabs>
+          <w:tab w:val="num" w:pos="4320"/>
+        </w:tabs>
+        <w:ind w:left="4320" w:hanging="360"/>
+      </w:pPr>
+    </w:lvl>
+    <w:lvl w:ilvl="6" w:tentative="1">
+      <w:start w:val="1"/>
+      <w:numFmt w:val="decimal"/>
+      <w:lvlText w:val="%7."/>
+      <w:lvlJc w:val="left"/>
+      <w:pPr>
+        <w:tabs>
+          <w:tab w:val="num" w:pos="5040"/>
+        </w:tabs>
+        <w:ind w:left="5040" w:hanging="360"/>
+      </w:pPr>
+    </w:lvl>
+    <w:lvl w:ilvl="7" w:tentative="1">
+      <w:start w:val="1"/>
+      <w:numFmt w:val="decimal"/>
+      <w:lvlText w:val="%8."/>
+      <w:lvlJc w:val="left"/>
+      <w:pPr>
+        <w:tabs>
+          <w:tab w:val="num" w:pos="5760"/>
+        </w:tabs>
+        <w:ind w:left="5760" w:hanging="360"/>
+      </w:pPr>
+    </w:lvl>
+    <w:lvl w:ilvl="8" w:tentative="1">
+      <w:start w:val="1"/>
+      <w:numFmt w:val="decimal"/>
+      <w:lvlText w:val="%9."/>
+      <w:lvlJc w:val="left"/>
+      <w:pPr>
+        <w:tabs>
+          <w:tab w:val="num" w:pos="6480"/>
+        </w:tabs>
+        <w:ind w:left="6480" w:hanging="360"/>
+      </w:pPr>
+    </w:lvl>
+  </w:abstractNum>
+  <w:abstractNum w:abstractNumId="2" w15:restartNumberingAfterBreak="0">
+    <w:nsid w:val="4F7D34B2"/>
+    <w:multiLevelType w:val="multilevel"/>
+    <w:tmpl w:val="79C295C0"/>
+    <w:lvl w:ilvl="0">
+      <w:start w:val="1"/>
+      <w:numFmt w:val="decimal"/>
+      <w:lvlText w:val="%1."/>
+      <w:lvlJc w:val="left"/>
+      <w:pPr>
+        <w:tabs>
+          <w:tab w:val="num" w:pos="720"/>
+        </w:tabs>
+        <w:ind w:left="720" w:hanging="360"/>
+      </w:pPr>
+    </w:lvl>
+    <w:lvl w:ilvl="1">
+      <w:start w:val="1"/>
+      <w:numFmt w:val="bullet"/>
+      <w:lvlText w:val="o"/>
+      <w:lvlJc w:val="left"/>
+      <w:pPr>
+        <w:tabs>
+          <w:tab w:val="num" w:pos="1440"/>
+        </w:tabs>
+        <w:ind w:left="1440" w:hanging="360"/>
+      </w:pPr>
+      <w:rPr>
+        <w:rFonts w:ascii="Courier New" w:hAnsi="Courier New" w:hint="default"/>
+        <w:sz w:val="20"/>
+      </w:rPr>
+    </w:lvl>
+    <w:lvl w:ilvl="2" w:tentative="1">
+      <w:start w:val="1"/>
+      <w:numFmt w:val="decimal"/>
+      <w:lvlText w:val="%3."/>
+      <w:lvlJc w:val="left"/>
+      <w:pPr>
+        <w:tabs>
+          <w:tab w:val="num" w:pos="2160"/>
+        </w:tabs>
+        <w:ind w:left="2160" w:hanging="360"/>
+      </w:pPr>
+    </w:lvl>
+    <w:lvl w:ilvl="3" w:tentative="1">
+      <w:start w:val="1"/>
+      <w:numFmt w:val="decimal"/>
+      <w:lvlText w:val="%4."/>
+      <w:lvlJc w:val="left"/>
+      <w:pPr>
+        <w:tabs>
+          <w:tab w:val="num" w:pos="2880"/>
+        </w:tabs>
+        <w:ind w:left="2880" w:hanging="360"/>
+      </w:pPr>
+    </w:lvl>
+    <w:lvl w:ilvl="4" w:tentative="1">
+      <w:start w:val="1"/>
+      <w:numFmt w:val="decimal"/>
+      <w:lvlText w:val="%5."/>
+      <w:lvlJc w:val="left"/>
+      <w:pPr>
+        <w:tabs>
+          <w:tab w:val="num" w:pos="3600"/>
+        </w:tabs>
+        <w:ind w:left="3600" w:hanging="360"/>
+      </w:pPr>
+    </w:lvl>
+    <w:lvl w:ilvl="5" w:tentative="1">
+      <w:start w:val="1"/>
+      <w:numFmt w:val="decimal"/>
+      <w:lvlText w:val="%6."/>
+      <w:lvlJc w:val="left"/>
+      <w:pPr>
+        <w:tabs>
+          <w:tab w:val="num" w:pos="4320"/>
+        </w:tabs>
+        <w:ind w:left="4320" w:hanging="360"/>
+      </w:pPr>
+    </w:lvl>
+    <w:lvl w:ilvl="6" w:tentative="1">
+      <w:start w:val="1"/>
+      <w:numFmt w:val="decimal"/>
+      <w:lvlText w:val="%7."/>
+      <w:lvlJc w:val="left"/>
+      <w:pPr>
+        <w:tabs>
+          <w:tab w:val="num" w:pos="5040"/>
+        </w:tabs>
+        <w:ind w:left="5040" w:hanging="360"/>
+      </w:pPr>
+    </w:lvl>
+    <w:lvl w:ilvl="7" w:tentative="1">
+      <w:start w:val="1"/>
+      <w:numFmt w:val="decimal"/>
+      <w:lvlText w:val="%8."/>
+      <w:lvlJc w:val="left"/>
+      <w:pPr>
+        <w:tabs>
+          <w:tab w:val="num" w:pos="5760"/>
+        </w:tabs>
+        <w:ind w:left="5760" w:hanging="360"/>
+      </w:pPr>
+    </w:lvl>
+    <w:lvl w:ilvl="8" w:tentative="1">
+      <w:start w:val="1"/>
+      <w:numFmt w:val="decimal"/>
+      <w:lvlText w:val="%9."/>
+      <w:lvlJc w:val="left"/>
+      <w:pPr>
+        <w:tabs>
+          <w:tab w:val="num" w:pos="6480"/>
+        </w:tabs>
+        <w:ind w:left="6480" w:hanging="360"/>
+      </w:pPr>
+    </w:lvl>
+  </w:abstractNum>
+  <w:abstractNum w:abstractNumId="3" w15:restartNumberingAfterBreak="0">
+    <w:nsid w:val="5B1A3F2D"/>
+    <w:multiLevelType w:val="multilevel"/>
+    <w:tmpl w:val="BD1ED6FA"/>
+    <w:lvl w:ilvl="0">
+      <w:start w:val="1"/>
+      <w:numFmt w:val="decimal"/>
+      <w:lvlText w:val="%1."/>
+      <w:lvlJc w:val="left"/>
+      <w:pPr>
+        <w:tabs>
+          <w:tab w:val="num" w:pos="720"/>
+        </w:tabs>
+        <w:ind w:left="720" w:hanging="360"/>
+      </w:pPr>
+    </w:lvl>
+    <w:lvl w:ilvl="1">
+      <w:start w:val="1"/>
+      <w:numFmt w:val="bullet"/>
+      <w:lvlText w:val="o"/>
+      <w:lvlJc w:val="left"/>
+      <w:pPr>
+        <w:tabs>
+          <w:tab w:val="num" w:pos="1440"/>
+        </w:tabs>
+        <w:ind w:left="1440" w:hanging="360"/>
+      </w:pPr>
+      <w:rPr>
+        <w:rFonts w:ascii="Courier New" w:hAnsi="Courier New" w:hint="default"/>
+        <w:sz w:val="20"/>
+      </w:rPr>
+    </w:lvl>
+    <w:lvl w:ilvl="2" w:tentative="1">
+      <w:start w:val="1"/>
+      <w:numFmt w:val="decimal"/>
+      <w:lvlText w:val="%3."/>
+      <w:lvlJc w:val="left"/>
+      <w:pPr>
+        <w:tabs>
+          <w:tab w:val="num" w:pos="2160"/>
+        </w:tabs>
+        <w:ind w:left="2160" w:hanging="360"/>
+      </w:pPr>
+    </w:lvl>
+    <w:lvl w:ilvl="3" w:tentative="1">
+      <w:start w:val="1"/>
+      <w:numFmt w:val="decimal"/>
+      <w:lvlText w:val="%4."/>
+      <w:lvlJc w:val="left"/>
+      <w:pPr>
+        <w:tabs>
+          <w:tab w:val="num" w:pos="2880"/>
+        </w:tabs>
+        <w:ind w:left="2880" w:hanging="360"/>
+      </w:pPr>
+    </w:lvl>
+    <w:lvl w:ilvl="4" w:tentative="1">
+      <w:start w:val="1"/>
+      <w:numFmt w:val="decimal"/>
+      <w:lvlText w:val="%5."/>
+      <w:lvlJc w:val="left"/>
+      <w:pPr>
+        <w:tabs>
+          <w:tab w:val="num" w:pos="3600"/>
+        </w:tabs>
+        <w:ind w:left="3600" w:hanging="360"/>
+      </w:pPr>
+    </w:lvl>
+    <w:lvl w:ilvl="5" w:tentative="1">
+      <w:start w:val="1"/>
+      <w:numFmt w:val="decimal"/>
+      <w:lvlText w:val="%6."/>
+      <w:lvlJc w:val="left"/>
+      <w:pPr>
+        <w:tabs>
+          <w:tab w:val="num" w:pos="4320"/>
+        </w:tabs>
+        <w:ind w:left="4320" w:hanging="360"/>
+      </w:pPr>
+    </w:lvl>
+    <w:lvl w:ilvl="6" w:tentative="1">
+      <w:start w:val="1"/>
+      <w:numFmt w:val="decimal"/>
+      <w:lvlText w:val="%7."/>
+      <w:lvlJc w:val="left"/>
+      <w:pPr>
+        <w:tabs>
+          <w:tab w:val="num" w:pos="5040"/>
+        </w:tabs>
+        <w:ind w:left="5040" w:hanging="360"/>
+      </w:pPr>
+    </w:lvl>
+    <w:lvl w:ilvl="7" w:tentative="1">
+      <w:start w:val="1"/>
+      <w:numFmt w:val="decimal"/>
+      <w:lvlText w:val="%8."/>
+      <w:lvlJc w:val="left"/>
+      <w:pPr>
+        <w:tabs>
+          <w:tab w:val="num" w:pos="5760"/>
+        </w:tabs>
+        <w:ind w:left="5760" w:hanging="360"/>
+      </w:pPr>
+    </w:lvl>
+    <w:lvl w:ilvl="8" w:tentative="1">
+      <w:start w:val="1"/>
+      <w:numFmt w:val="decimal"/>
+      <w:lvlText w:val="%9."/>
+      <w:lvlJc w:val="left"/>
+      <w:pPr>
+        <w:tabs>
+          <w:tab w:val="num" w:pos="6480"/>
+        </w:tabs>
+        <w:ind w:left="6480" w:hanging="360"/>
+      </w:pPr>
+    </w:lvl>
+  </w:abstractNum>
+  <w:abstractNum w:abstractNumId="4" w15:restartNumberingAfterBreak="0">
+    <w:nsid w:val="68DB6319"/>
+    <w:multiLevelType w:val="multilevel"/>
+    <w:tmpl w:val="ED766F32"/>
+    <w:lvl w:ilvl="0">
+      <w:start w:val="1"/>
+      <w:numFmt w:val="decimal"/>
+      <w:lvlText w:val="%1."/>
+      <w:lvlJc w:val="left"/>
+      <w:pPr>
+        <w:tabs>
+          <w:tab w:val="num" w:pos="720"/>
+        </w:tabs>
+        <w:ind w:left="720" w:hanging="360"/>
+      </w:pPr>
+    </w:lvl>
+    <w:lvl w:ilvl="1">
+      <w:start w:val="1"/>
+      <w:numFmt w:val="bullet"/>
+      <w:lvlText w:val="o"/>
+      <w:lvlJc w:val="left"/>
+      <w:pPr>
+        <w:tabs>
+          <w:tab w:val="num" w:pos="1440"/>
+        </w:tabs>
+        <w:ind w:left="1440" w:hanging="360"/>
+      </w:pPr>
+      <w:rPr>
+        <w:rFonts w:ascii="Courier New" w:hAnsi="Courier New" w:hint="default"/>
+        <w:sz w:val="20"/>
+      </w:rPr>
+    </w:lvl>
+    <w:lvl w:ilvl="2" w:tentative="1">
+      <w:start w:val="1"/>
+      <w:numFmt w:val="decimal"/>
+      <w:lvlText w:val="%3."/>
+      <w:lvlJc w:val="left"/>
+      <w:pPr>
+        <w:tabs>
+          <w:tab w:val="num" w:pos="2160"/>
+        </w:tabs>
+        <w:ind w:left="2160" w:hanging="360"/>
+      </w:pPr>
+    </w:lvl>
+    <w:lvl w:ilvl="3" w:tentative="1">
+      <w:start w:val="1"/>
+      <w:numFmt w:val="decimal"/>
+      <w:lvlText w:val="%4."/>
+      <w:lvlJc w:val="left"/>
+      <w:pPr>
+        <w:tabs>
+          <w:tab w:val="num" w:pos="2880"/>
+        </w:tabs>
+        <w:ind w:left="2880" w:hanging="360"/>
+      </w:pPr>
+    </w:lvl>
+    <w:lvl w:ilvl="4" w:tentative="1">
+      <w:start w:val="1"/>
+      <w:numFmt w:val="decimal"/>
+      <w:lvlText w:val="%5."/>
+      <w:lvlJc w:val="left"/>
+      <w:pPr>
+        <w:tabs>
+          <w:tab w:val="num" w:pos="3600"/>
+        </w:tabs>
+        <w:ind w:left="3600" w:hanging="360"/>
+      </w:pPr>
+    </w:lvl>
+    <w:lvl w:ilvl="5" w:tentative="1">
+      <w:start w:val="1"/>
+      <w:numFmt w:val="decimal"/>
+      <w:lvlText w:val="%6."/>
+      <w:lvlJc w:val="left"/>
+      <w:pPr>
+        <w:tabs>
+          <w:tab w:val="num" w:pos="4320"/>
+        </w:tabs>
+        <w:ind w:left="4320" w:hanging="360"/>
+      </w:pPr>
+    </w:lvl>
+    <w:lvl w:ilvl="6" w:tentative="1">
+      <w:start w:val="1"/>
+      <w:numFmt w:val="decimal"/>
+      <w:lvlText w:val="%7."/>
+      <w:lvlJc w:val="left"/>
+      <w:pPr>
+        <w:tabs>
+          <w:tab w:val="num" w:pos="5040"/>
+        </w:tabs>
+        <w:ind w:left="5040" w:hanging="360"/>
+      </w:pPr>
+    </w:lvl>
+    <w:lvl w:ilvl="7" w:tentative="1">
+      <w:start w:val="1"/>
+      <w:numFmt w:val="decimal"/>
+      <w:lvlText w:val="%8."/>
+      <w:lvlJc w:val="left"/>
+      <w:pPr>
+        <w:tabs>
+          <w:tab w:val="num" w:pos="5760"/>
+        </w:tabs>
+        <w:ind w:left="5760" w:hanging="360"/>
+      </w:pPr>
+    </w:lvl>
+    <w:lvl w:ilvl="8" w:tentative="1">
+      <w:start w:val="1"/>
+      <w:numFmt w:val="decimal"/>
+      <w:lvlText w:val="%9."/>
+      <w:lvlJc w:val="left"/>
+      <w:pPr>
+        <w:tabs>
+          <w:tab w:val="num" w:pos="6480"/>
+        </w:tabs>
+        <w:ind w:left="6480" w:hanging="360"/>
+      </w:pPr>
+    </w:lvl>
+  </w:abstractNum>
+  <w:num w:numId="1" w16cid:durableId="775758858">
+    <w:abstractNumId w:val="4"/>
+  </w:num>
+  <w:num w:numId="2" w16cid:durableId="1930654808">
+    <w:abstractNumId w:val="1"/>
+  </w:num>
+  <w:num w:numId="3" w16cid:durableId="1301767513">
+    <w:abstractNumId w:val="0"/>
+  </w:num>
+  <w:num w:numId="4" w16cid:durableId="1982731260">
+    <w:abstractNumId w:val="3"/>
+  </w:num>
+  <w:num w:numId="5" w16cid:durableId="1114595383">
+    <w:abstractNumId w:val="2"/>
+  </w:num>
+</w:numbering>
 </file>
 
 <file path=word/styles.xml><?xml version="1.0" encoding="utf-8"?>
@@ -592,7 +2180,6 @@
   <w:style w:type="character" w:default="1" w:styleId="DefaultParagraphFont">
     <w:name w:val="Default Paragraph Font"/>
     <w:uiPriority w:val="1"/>
-    <w:semiHidden/>
     <w:unhideWhenUsed/>
   </w:style>
   <w:style w:type="table" w:default="1" w:styleId="TableNormal">

</xml_diff>